<commit_message>
Some extra personas (not complete yet) describing the different roles in the bowling company
</commit_message>
<xml_diff>
--- a/docs/Personas.docx
+++ b/docs/Personas.docx
@@ -109,7 +109,6 @@
           </wp:anchor>
         </w:drawing>
       </w:r>
-      <w:proofErr w:type="spellStart"/>
       <w:r>
         <w:rPr>
           <w:lang w:val="en-US"/>
@@ -128,7 +127,6 @@
         </w:rPr>
         <w:t>argrethe</w:t>
       </w:r>
-      <w:proofErr w:type="spellEnd"/>
     </w:p>
     <w:p>
       <w:pPr>
@@ -580,32 +578,17 @@
           </wp:anchor>
         </w:drawing>
       </w:r>
-      <w:proofErr w:type="spellStart"/>
-      <w:proofErr w:type="gramStart"/>
       <w:r>
         <w:rPr>
           <w:lang w:val="en-US"/>
         </w:rPr>
         <w:t>Flemming</w:t>
       </w:r>
-      <w:proofErr w:type="spellEnd"/>
       <w:r>
         <w:t xml:space="preserve"> </w:t>
       </w:r>
       <w:r>
-        <w:t>”</w:t>
-      </w:r>
-      <w:proofErr w:type="gramEnd"/>
-      <w:r>
-        <w:t xml:space="preserve">The </w:t>
-      </w:r>
-      <w:proofErr w:type="spellStart"/>
-      <w:r>
-        <w:t>wizard</w:t>
-      </w:r>
-      <w:proofErr w:type="spellEnd"/>
-      <w:r>
-        <w:t>”</w:t>
+        <w:t>”The wizard”</w:t>
       </w:r>
     </w:p>
     <w:p>
@@ -703,8 +686,6 @@
         </w:rPr>
         <w:t>.</w:t>
       </w:r>
-      <w:bookmarkStart w:id="0" w:name="_GoBack"/>
-      <w:bookmarkEnd w:id="0"/>
       <w:r>
         <w:rPr>
           <w:lang w:val="en-US"/>
@@ -1149,6 +1130,97 @@
           <w:lang w:val="en-US"/>
         </w:rPr>
         <w:t xml:space="preserve"> an booking for last Thursday could be turned into a booking for the next coming Thursday</w:t>
+      </w:r>
+    </w:p>
+    <w:p>
+      <w:pPr>
+        <w:rPr>
+          <w:lang w:val="en-US"/>
+        </w:rPr>
+      </w:pPr>
+    </w:p>
+    <w:p>
+      <w:pPr>
+        <w:pStyle w:val="Heading1"/>
+        <w:rPr>
+          <w:lang w:val="en-US"/>
+        </w:rPr>
+      </w:pPr>
+      <w:r>
+        <w:rPr>
+          <w:lang w:val="en-US"/>
+        </w:rPr>
+        <w:t>Employees</w:t>
+      </w:r>
+    </w:p>
+    <w:p>
+      <w:pPr>
+        <w:rPr>
+          <w:lang w:val="en-US"/>
+        </w:rPr>
+      </w:pPr>
+      <w:r>
+        <w:rPr>
+          <w:lang w:val="en-US"/>
+        </w:rPr>
+        <w:t>Easy lane scheduling and sales of addons (drinks etc)</w:t>
+      </w:r>
+    </w:p>
+    <w:p>
+      <w:pPr>
+        <w:pStyle w:val="Heading1"/>
+        <w:rPr>
+          <w:lang w:val="en-US"/>
+        </w:rPr>
+      </w:pPr>
+      <w:r>
+        <w:rPr>
+          <w:lang w:val="en-US"/>
+        </w:rPr>
+        <w:t>Managers</w:t>
+      </w:r>
+    </w:p>
+    <w:p>
+      <w:pPr>
+        <w:rPr>
+          <w:lang w:val="en-US"/>
+        </w:rPr>
+      </w:pPr>
+      <w:r>
+        <w:rPr>
+          <w:lang w:val="en-US"/>
+        </w:rPr>
+        <w:t>??</w:t>
+      </w:r>
+      <w:bookmarkStart w:id="0" w:name="_GoBack"/>
+      <w:bookmarkEnd w:id="0"/>
+    </w:p>
+    <w:p>
+      <w:pPr>
+        <w:pStyle w:val="Heading1"/>
+        <w:rPr>
+          <w:lang w:val="en-US"/>
+        </w:rPr>
+      </w:pPr>
+      <w:r>
+        <w:rPr>
+          <w:lang w:val="en-US"/>
+        </w:rPr>
+        <w:lastRenderedPageBreak/>
+        <w:t>“The board”</w:t>
+      </w:r>
+    </w:p>
+    <w:p>
+      <w:pPr>
+        <w:rPr>
+          <w:lang w:val="en-US"/>
+        </w:rPr>
+      </w:pPr>
+      <w:r>
+        <w:rPr>
+          <w:lang w:val="en-US"/>
+        </w:rPr>
+        <w:t>BUSINESS INTELLIGENCE</w:t>
       </w:r>
     </w:p>
     <w:sectPr>

</xml_diff>

<commit_message>
Wrote about the clerk persona
</commit_message>
<xml_diff>
--- a/docs/Personas.docx
+++ b/docs/Personas.docx
@@ -278,6 +278,12 @@
         </w:rPr>
         <w:t>, so user login system</w:t>
       </w:r>
+      <w:r>
+        <w:rPr>
+          <w:lang w:val="en-US"/>
+        </w:rPr>
+        <w:t xml:space="preserve"> and order system</w:t>
+      </w:r>
     </w:p>
     <w:p>
       <w:pPr>
@@ -1141,6 +1147,25 @@
     </w:p>
     <w:p>
       <w:pPr>
+        <w:rPr>
+          <w:rFonts w:asciiTheme="majorHAnsi" w:eastAsiaTheme="majorEastAsia" w:hAnsiTheme="majorHAnsi" w:cstheme="majorBidi"/>
+          <w:b/>
+          <w:bCs/>
+          <w:color w:val="365F91" w:themeColor="accent1" w:themeShade="BF"/>
+          <w:sz w:val="28"/>
+          <w:szCs w:val="28"/>
+          <w:lang w:val="en-US"/>
+        </w:rPr>
+      </w:pPr>
+      <w:r>
+        <w:rPr>
+          <w:lang w:val="en-US"/>
+        </w:rPr>
+        <w:br w:type="page"/>
+      </w:r>
+    </w:p>
+    <w:p>
+      <w:pPr>
         <w:pStyle w:val="Heading1"/>
         <w:rPr>
           <w:lang w:val="en-US"/>
@@ -1150,20 +1175,272 @@
         <w:rPr>
           <w:lang w:val="en-US"/>
         </w:rPr>
-        <w:t>Employees</w:t>
-      </w:r>
-    </w:p>
-    <w:p>
-      <w:pPr>
-        <w:rPr>
-          <w:lang w:val="en-US"/>
-        </w:rPr>
-      </w:pPr>
-      <w:r>
-        <w:rPr>
-          <w:lang w:val="en-US"/>
-        </w:rPr>
-        <w:t>Easy lane scheduling and sales of addons (drinks etc)</w:t>
+        <w:lastRenderedPageBreak/>
+        <w:t>Clerks</w:t>
+      </w:r>
+    </w:p>
+    <w:p>
+      <w:pPr>
+        <w:pStyle w:val="ListParagraph"/>
+        <w:numPr>
+          <w:ilvl w:val="0"/>
+          <w:numId w:val="5"/>
+        </w:numPr>
+        <w:rPr>
+          <w:lang w:val="en-US"/>
+        </w:rPr>
+      </w:pPr>
+      <w:r>
+        <w:rPr>
+          <w:lang w:val="en-US"/>
+        </w:rPr>
+        <w:t xml:space="preserve">Role: </w:t>
+      </w:r>
+      <w:r>
+        <w:rPr>
+          <w:lang w:val="en-US"/>
+        </w:rPr>
+        <w:t>Clerks working at the bowling center to aid in phone sales and customer support</w:t>
+      </w:r>
+    </w:p>
+    <w:p>
+      <w:pPr>
+        <w:pStyle w:val="ListParagraph"/>
+        <w:numPr>
+          <w:ilvl w:val="0"/>
+          <w:numId w:val="5"/>
+        </w:numPr>
+        <w:rPr>
+          <w:lang w:val="en-US"/>
+        </w:rPr>
+      </w:pPr>
+      <w:r>
+        <w:rPr>
+          <w:lang w:val="en-US"/>
+        </w:rPr>
+        <w:t xml:space="preserve">Motivation: </w:t>
+      </w:r>
+      <w:r>
+        <w:rPr>
+          <w:lang w:val="en-US"/>
+        </w:rPr>
+        <w:t>Customer service without a hassle</w:t>
+      </w:r>
+    </w:p>
+    <w:p>
+      <w:pPr>
+        <w:pStyle w:val="ListParagraph"/>
+        <w:numPr>
+          <w:ilvl w:val="0"/>
+          <w:numId w:val="5"/>
+        </w:numPr>
+        <w:rPr>
+          <w:lang w:val="en-US"/>
+        </w:rPr>
+      </w:pPr>
+      <w:r>
+        <w:rPr>
+          <w:lang w:val="en-US"/>
+        </w:rPr>
+        <w:t>Usage:</w:t>
+      </w:r>
+    </w:p>
+    <w:p>
+      <w:pPr>
+        <w:pStyle w:val="ListParagraph"/>
+        <w:numPr>
+          <w:ilvl w:val="1"/>
+          <w:numId w:val="5"/>
+        </w:numPr>
+        <w:rPr>
+          <w:lang w:val="en-US"/>
+        </w:rPr>
+      </w:pPr>
+      <w:r>
+        <w:rPr>
+          <w:lang w:val="en-US"/>
+        </w:rPr>
+        <w:t>Serves customers who have already made orders</w:t>
+      </w:r>
+    </w:p>
+    <w:p>
+      <w:pPr>
+        <w:pStyle w:val="ListParagraph"/>
+        <w:numPr>
+          <w:ilvl w:val="1"/>
+          <w:numId w:val="5"/>
+        </w:numPr>
+        <w:rPr>
+          <w:lang w:val="en-US"/>
+        </w:rPr>
+      </w:pPr>
+      <w:r>
+        <w:rPr>
+          <w:lang w:val="en-US"/>
+        </w:rPr>
+        <w:t xml:space="preserve">Customers calling to make reservations / see if there are available slots </w:t>
+      </w:r>
+    </w:p>
+    <w:p>
+      <w:pPr>
+        <w:pStyle w:val="ListParagraph"/>
+        <w:numPr>
+          <w:ilvl w:val="1"/>
+          <w:numId w:val="5"/>
+        </w:numPr>
+        <w:rPr>
+          <w:lang w:val="en-US"/>
+        </w:rPr>
+      </w:pPr>
+      <w:r>
+        <w:rPr>
+          <w:lang w:val="en-US"/>
+        </w:rPr>
+        <w:t>Make reservations</w:t>
+      </w:r>
+    </w:p>
+    <w:p>
+      <w:pPr>
+        <w:pStyle w:val="ListParagraph"/>
+        <w:numPr>
+          <w:ilvl w:val="1"/>
+          <w:numId w:val="5"/>
+        </w:numPr>
+        <w:rPr>
+          <w:lang w:val="en-US"/>
+        </w:rPr>
+      </w:pPr>
+      <w:r>
+        <w:rPr>
+          <w:lang w:val="en-US"/>
+        </w:rPr>
+        <w:t>Add-on sales like shots, beverages, food.</w:t>
+      </w:r>
+    </w:p>
+    <w:p>
+      <w:pPr>
+        <w:pStyle w:val="ListParagraph"/>
+        <w:numPr>
+          <w:ilvl w:val="0"/>
+          <w:numId w:val="5"/>
+        </w:numPr>
+        <w:rPr>
+          <w:lang w:val="en-US"/>
+        </w:rPr>
+      </w:pPr>
+      <w:r>
+        <w:rPr>
+          <w:lang w:val="en-US"/>
+        </w:rPr>
+        <w:t xml:space="preserve">“Consequences”: </w:t>
+      </w:r>
+    </w:p>
+    <w:p>
+      <w:pPr>
+        <w:pStyle w:val="ListParagraph"/>
+        <w:numPr>
+          <w:ilvl w:val="1"/>
+          <w:numId w:val="5"/>
+        </w:numPr>
+        <w:rPr>
+          <w:lang w:val="en-US"/>
+        </w:rPr>
+      </w:pPr>
+      <w:r>
+        <w:rPr>
+          <w:lang w:val="en-US"/>
+        </w:rPr>
+        <w:t>“Administration system”</w:t>
+      </w:r>
+    </w:p>
+    <w:p>
+      <w:pPr>
+        <w:pStyle w:val="ListParagraph"/>
+        <w:numPr>
+          <w:ilvl w:val="2"/>
+          <w:numId w:val="5"/>
+        </w:numPr>
+        <w:rPr>
+          <w:lang w:val="en-US"/>
+        </w:rPr>
+      </w:pPr>
+      <w:r>
+        <w:rPr>
+          <w:lang w:val="en-US"/>
+        </w:rPr>
+        <w:t>Searching via name, email, phone, day of reservation etc.</w:t>
+      </w:r>
+    </w:p>
+    <w:p>
+      <w:pPr>
+        <w:pStyle w:val="ListParagraph"/>
+        <w:numPr>
+          <w:ilvl w:val="2"/>
+          <w:numId w:val="5"/>
+        </w:numPr>
+        <w:rPr>
+          <w:lang w:val="en-US"/>
+        </w:rPr>
+      </w:pPr>
+      <w:r>
+        <w:rPr>
+          <w:lang w:val="en-US"/>
+        </w:rPr>
+        <w:t>Book stuff</w:t>
+      </w:r>
+    </w:p>
+    <w:p>
+      <w:pPr>
+        <w:pStyle w:val="ListParagraph"/>
+        <w:numPr>
+          <w:ilvl w:val="2"/>
+          <w:numId w:val="5"/>
+        </w:numPr>
+        <w:rPr>
+          <w:lang w:val="en-US"/>
+        </w:rPr>
+      </w:pPr>
+      <w:r>
+        <w:rPr>
+          <w:lang w:val="en-US"/>
+        </w:rPr>
+        <w:t>Credit / delete stuff</w:t>
+      </w:r>
+    </w:p>
+    <w:p>
+      <w:pPr>
+        <w:pStyle w:val="ListParagraph"/>
+        <w:numPr>
+          <w:ilvl w:val="2"/>
+          <w:numId w:val="5"/>
+        </w:numPr>
+        <w:rPr>
+          <w:lang w:val="en-US"/>
+        </w:rPr>
+      </w:pPr>
+      <w:r>
+        <w:rPr>
+          <w:lang w:val="en-US"/>
+        </w:rPr>
+        <w:t>Get overview of availability on a given day</w:t>
+      </w:r>
+    </w:p>
+    <w:p>
+      <w:pPr>
+        <w:pStyle w:val="ListParagraph"/>
+        <w:numPr>
+          <w:ilvl w:val="3"/>
+          <w:numId w:val="5"/>
+        </w:numPr>
+        <w:rPr>
+          <w:lang w:val="en-US"/>
+        </w:rPr>
+      </w:pPr>
+      <w:r>
+        <w:rPr>
+          <w:lang w:val="en-US"/>
+        </w:rPr>
+        <w:t>Perhaps the current lane-plan can be visualized</w:t>
       </w:r>
     </w:p>
     <w:p>
@@ -1173,27 +1450,27 @@
           <w:lang w:val="en-US"/>
         </w:rPr>
       </w:pPr>
-      <w:r>
-        <w:rPr>
-          <w:lang w:val="en-US"/>
-        </w:rPr>
-        <w:t>Managers</w:t>
-      </w:r>
-    </w:p>
-    <w:p>
-      <w:pPr>
-        <w:rPr>
-          <w:lang w:val="en-US"/>
-        </w:rPr>
-      </w:pPr>
-      <w:r>
-        <w:rPr>
-          <w:lang w:val="en-US"/>
-        </w:rPr>
-        <w:t>??</w:t>
-      </w:r>
       <w:bookmarkStart w:id="0" w:name="_GoBack"/>
       <w:bookmarkEnd w:id="0"/>
+      <w:r>
+        <w:rPr>
+          <w:lang w:val="en-US"/>
+        </w:rPr>
+        <w:t>Managers</w:t>
+      </w:r>
+    </w:p>
+    <w:p>
+      <w:pPr>
+        <w:rPr>
+          <w:lang w:val="en-US"/>
+        </w:rPr>
+      </w:pPr>
+      <w:r>
+        <w:rPr>
+          <w:lang w:val="en-US"/>
+        </w:rPr>
+        <w:t>??</w:t>
+      </w:r>
     </w:p>
     <w:p>
       <w:pPr>
@@ -1206,7 +1483,6 @@
         <w:rPr>
           <w:lang w:val="en-US"/>
         </w:rPr>
-        <w:lastRenderedPageBreak/>
         <w:t>“The board”</w:t>
       </w:r>
     </w:p>
@@ -1263,7 +1539,7 @@
         <w:rFonts w:ascii="Courier New" w:hAnsi="Courier New" w:cs="Courier New" w:hint="default"/>
       </w:rPr>
     </w:lvl>
-    <w:lvl w:ilvl="2" w:tplc="04060005" w:tentative="1">
+    <w:lvl w:ilvl="2" w:tplc="04060005">
       <w:start w:val="1"/>
       <w:numFmt w:val="bullet"/>
       <w:lvlText w:val=""/>
@@ -1275,7 +1551,7 @@
         <w:rFonts w:ascii="Wingdings" w:hAnsi="Wingdings" w:hint="default"/>
       </w:rPr>
     </w:lvl>
-    <w:lvl w:ilvl="3" w:tplc="04060001" w:tentative="1">
+    <w:lvl w:ilvl="3" w:tplc="04060001">
       <w:start w:val="1"/>
       <w:numFmt w:val="bullet"/>
       <w:lvlText w:val=""/>

</xml_diff>

<commit_message>
change names of personas after feedback
</commit_message>
<xml_diff>
--- a/docs/Personas.docx
+++ b/docs/Personas.docx
@@ -1508,7 +1508,7 @@
           <w:lang w:val="en-US"/>
         </w:rPr>
         <w:lastRenderedPageBreak/>
-        <w:t>Clerks</w:t>
+        <w:t>Adonis-the Clerk</w:t>
       </w:r>
     </w:p>
     <w:p>
@@ -1974,8 +1974,10 @@
           <w:lang w:val="en-US"/>
         </w:rPr>
         <w:lastRenderedPageBreak/>
-        <w:t>Managers</w:t>
-      </w:r>
+        <w:t>Pythagoras – the manager</w:t>
+      </w:r>
+      <w:bookmarkStart w:id="0" w:name="_GoBack"/>
+      <w:bookmarkEnd w:id="0"/>
     </w:p>
     <w:p>
       <w:pPr>
@@ -2277,21 +2279,7 @@
         <w:rPr>
           <w:lang w:val="en-US"/>
         </w:rPr>
-        <w:t>P</w:t>
-      </w:r>
-      <w:bookmarkStart w:id="0" w:name="_GoBack"/>
-      <w:bookmarkEnd w:id="0"/>
-      <w:r>
-        <w:rPr>
-          <w:lang w:val="en-US"/>
-        </w:rPr>
-        <w:t>lanning</w:t>
-      </w:r>
-      <w:r>
-        <w:rPr>
-          <w:lang w:val="en-US"/>
-        </w:rPr>
-        <w:t xml:space="preserve"> w</w:t>
+        <w:t>Planning w</w:t>
       </w:r>
       <w:r>
         <w:rPr>
@@ -3518,6 +3506,7 @@
   <w:style w:type="character" w:default="1" w:styleId="DefaultParagraphFont">
     <w:name w:val="Default Paragraph Font"/>
     <w:uiPriority w:val="1"/>
+    <w:semiHidden/>
     <w:unhideWhenUsed/>
   </w:style>
   <w:style w:type="table" w:default="1" w:styleId="TableNormal">
@@ -3825,6 +3814,7 @@
   <w:style w:type="character" w:default="1" w:styleId="DefaultParagraphFont">
     <w:name w:val="Default Paragraph Font"/>
     <w:uiPriority w:val="1"/>
+    <w:semiHidden/>
     <w:unhideWhenUsed/>
   </w:style>
   <w:style w:type="table" w:default="1" w:styleId="TableNormal">

</xml_diff>

<commit_message>
Gave board of management a name and marked items in the vision statement that should be refined
</commit_message>
<xml_diff>
--- a/docs/Personas.docx
+++ b/docs/Personas.docx
@@ -109,7 +109,6 @@
           </wp:anchor>
         </w:drawing>
       </w:r>
-      <w:proofErr w:type="spellStart"/>
       <w:r>
         <w:rPr>
           <w:lang w:val="en-US"/>
@@ -128,7 +127,6 @@
         </w:rPr>
         <w:t>argrethe</w:t>
       </w:r>
-      <w:proofErr w:type="spellEnd"/>
     </w:p>
     <w:p>
       <w:pPr>
@@ -730,32 +728,17 @@
           </wp:anchor>
         </w:drawing>
       </w:r>
-      <w:proofErr w:type="spellStart"/>
-      <w:proofErr w:type="gramStart"/>
       <w:r>
         <w:rPr>
           <w:lang w:val="en-US"/>
         </w:rPr>
         <w:t>Flemming</w:t>
       </w:r>
-      <w:proofErr w:type="spellEnd"/>
       <w:r>
         <w:t xml:space="preserve"> </w:t>
       </w:r>
       <w:r>
-        <w:t>”</w:t>
-      </w:r>
-      <w:proofErr w:type="gramEnd"/>
-      <w:r>
-        <w:t xml:space="preserve">The </w:t>
-      </w:r>
-      <w:proofErr w:type="spellStart"/>
-      <w:r>
-        <w:t>wizard</w:t>
-      </w:r>
-      <w:proofErr w:type="spellEnd"/>
-      <w:r>
-        <w:t>”</w:t>
+        <w:t>”The wizard”</w:t>
       </w:r>
     </w:p>
     <w:p>
@@ -935,16 +918,8 @@
         <w:rPr>
           <w:lang w:val="en-US"/>
         </w:rPr>
-        <w:t xml:space="preserve">Create reservation with </w:t>
-      </w:r>
-      <w:proofErr w:type="spellStart"/>
-      <w:r>
-        <w:rPr>
-          <w:lang w:val="en-US"/>
-        </w:rPr>
-        <w:t>addons</w:t>
-      </w:r>
-      <w:proofErr w:type="spellEnd"/>
+        <w:t>Create reservation with addons</w:t>
+      </w:r>
     </w:p>
     <w:p>
       <w:pPr>
@@ -961,16 +936,8 @@
         <w:rPr>
           <w:lang w:val="en-US"/>
         </w:rPr>
-        <w:t xml:space="preserve">Change </w:t>
-      </w:r>
-      <w:proofErr w:type="spellStart"/>
-      <w:r>
-        <w:rPr>
-          <w:lang w:val="en-US"/>
-        </w:rPr>
-        <w:t>addons</w:t>
-      </w:r>
-      <w:proofErr w:type="spellEnd"/>
+        <w:t>Change addons</w:t>
+      </w:r>
     </w:p>
     <w:p>
       <w:pPr>
@@ -1976,6 +1943,351 @@
         <w:lastRenderedPageBreak/>
         <w:t>Pythagoras – the manager</w:t>
       </w:r>
+    </w:p>
+    <w:p>
+      <w:pPr>
+        <w:pStyle w:val="ListParagraph"/>
+        <w:numPr>
+          <w:ilvl w:val="0"/>
+          <w:numId w:val="6"/>
+        </w:numPr>
+        <w:rPr>
+          <w:lang w:val="en-US"/>
+        </w:rPr>
+      </w:pPr>
+      <w:r>
+        <w:rPr>
+          <w:lang w:val="en-US"/>
+        </w:rPr>
+        <w:t>Role: Manage the clerks and opening / closing hours, etc.</w:t>
+      </w:r>
+    </w:p>
+    <w:p>
+      <w:pPr>
+        <w:pStyle w:val="ListParagraph"/>
+        <w:numPr>
+          <w:ilvl w:val="0"/>
+          <w:numId w:val="6"/>
+        </w:numPr>
+        <w:rPr>
+          <w:lang w:val="en-US"/>
+        </w:rPr>
+      </w:pPr>
+      <w:r>
+        <w:rPr>
+          <w:lang w:val="en-US"/>
+        </w:rPr>
+        <w:t>Motivation: To manage the day to day operation of the bowling center</w:t>
+      </w:r>
+    </w:p>
+    <w:p>
+      <w:pPr>
+        <w:pStyle w:val="ListParagraph"/>
+        <w:numPr>
+          <w:ilvl w:val="0"/>
+          <w:numId w:val="6"/>
+        </w:numPr>
+        <w:rPr>
+          <w:lang w:val="en-US"/>
+        </w:rPr>
+      </w:pPr>
+      <w:r>
+        <w:rPr>
+          <w:lang w:val="en-US"/>
+        </w:rPr>
+        <w:t>Usage:</w:t>
+      </w:r>
+    </w:p>
+    <w:p>
+      <w:pPr>
+        <w:pStyle w:val="ListParagraph"/>
+        <w:numPr>
+          <w:ilvl w:val="1"/>
+          <w:numId w:val="6"/>
+        </w:numPr>
+        <w:rPr>
+          <w:lang w:val="en-US"/>
+        </w:rPr>
+      </w:pPr>
+      <w:r>
+        <w:rPr>
+          <w:lang w:val="en-US"/>
+        </w:rPr>
+        <w:t>“Setup” of the system</w:t>
+      </w:r>
+    </w:p>
+    <w:p>
+      <w:pPr>
+        <w:pStyle w:val="ListParagraph"/>
+        <w:numPr>
+          <w:ilvl w:val="1"/>
+          <w:numId w:val="6"/>
+        </w:numPr>
+        <w:rPr>
+          <w:lang w:val="en-US"/>
+        </w:rPr>
+      </w:pPr>
+      <w:r>
+        <w:rPr>
+          <w:lang w:val="en-US"/>
+        </w:rPr>
+        <w:t>Monitoring of actions in the system</w:t>
+      </w:r>
+    </w:p>
+    <w:p>
+      <w:pPr>
+        <w:pStyle w:val="ListParagraph"/>
+        <w:numPr>
+          <w:ilvl w:val="2"/>
+          <w:numId w:val="6"/>
+        </w:numPr>
+        <w:rPr>
+          <w:lang w:val="en-US"/>
+        </w:rPr>
+      </w:pPr>
+      <w:r>
+        <w:rPr>
+          <w:lang w:val="en-US"/>
+        </w:rPr>
+        <w:t>Who does what.</w:t>
+      </w:r>
+    </w:p>
+    <w:p>
+      <w:pPr>
+        <w:pStyle w:val="ListParagraph"/>
+        <w:numPr>
+          <w:ilvl w:val="2"/>
+          <w:numId w:val="6"/>
+        </w:numPr>
+        <w:rPr>
+          <w:lang w:val="en-US"/>
+        </w:rPr>
+      </w:pPr>
+      <w:r>
+        <w:rPr>
+          <w:lang w:val="en-US"/>
+        </w:rPr>
+        <w:t>Who were working on a given day</w:t>
+      </w:r>
+    </w:p>
+    <w:p>
+      <w:pPr>
+        <w:pStyle w:val="ListParagraph"/>
+        <w:numPr>
+          <w:ilvl w:val="1"/>
+          <w:numId w:val="6"/>
+        </w:numPr>
+        <w:rPr>
+          <w:lang w:val="en-US"/>
+        </w:rPr>
+      </w:pPr>
+      <w:r>
+        <w:rPr>
+          <w:lang w:val="en-US"/>
+        </w:rPr>
+        <w:t>Override things that clerks cannot do, like splitting groups over multiple lanes</w:t>
+      </w:r>
+    </w:p>
+    <w:p>
+      <w:pPr>
+        <w:pStyle w:val="ListParagraph"/>
+        <w:numPr>
+          <w:ilvl w:val="0"/>
+          <w:numId w:val="6"/>
+        </w:numPr>
+        <w:rPr>
+          <w:lang w:val="en-US"/>
+        </w:rPr>
+      </w:pPr>
+      <w:r>
+        <w:rPr>
+          <w:lang w:val="en-US"/>
+        </w:rPr>
+        <w:t>Tasks</w:t>
+      </w:r>
+    </w:p>
+    <w:p>
+      <w:pPr>
+        <w:pStyle w:val="ListParagraph"/>
+        <w:numPr>
+          <w:ilvl w:val="1"/>
+          <w:numId w:val="6"/>
+        </w:numPr>
+        <w:rPr>
+          <w:lang w:val="en-US"/>
+        </w:rPr>
+      </w:pPr>
+      <w:r>
+        <w:rPr>
+          <w:lang w:val="en-US"/>
+        </w:rPr>
+        <w:t xml:space="preserve">Setup the system </w:t>
+      </w:r>
+      <w:r>
+        <w:rPr>
+          <w:i/>
+          <w:lang w:val="en-US"/>
+        </w:rPr>
+        <w:t>(what does setup entail??)</w:t>
+      </w:r>
+    </w:p>
+    <w:p>
+      <w:pPr>
+        <w:pStyle w:val="ListParagraph"/>
+        <w:numPr>
+          <w:ilvl w:val="1"/>
+          <w:numId w:val="6"/>
+        </w:numPr>
+        <w:rPr>
+          <w:lang w:val="en-US"/>
+        </w:rPr>
+      </w:pPr>
+      <w:r>
+        <w:rPr>
+          <w:lang w:val="en-US"/>
+        </w:rPr>
+        <w:t>Show today’s system actions</w:t>
+      </w:r>
+    </w:p>
+    <w:p>
+      <w:pPr>
+        <w:pStyle w:val="ListParagraph"/>
+        <w:numPr>
+          <w:ilvl w:val="1"/>
+          <w:numId w:val="6"/>
+        </w:numPr>
+        <w:rPr>
+          <w:lang w:val="en-US"/>
+        </w:rPr>
+      </w:pPr>
+      <w:r>
+        <w:rPr>
+          <w:lang w:val="en-US"/>
+        </w:rPr>
+        <w:t>Search in system actions</w:t>
+      </w:r>
+    </w:p>
+    <w:p>
+      <w:pPr>
+        <w:pStyle w:val="ListParagraph"/>
+        <w:numPr>
+          <w:ilvl w:val="1"/>
+          <w:numId w:val="6"/>
+        </w:numPr>
+        <w:rPr>
+          <w:lang w:val="en-US"/>
+        </w:rPr>
+      </w:pPr>
+      <w:r>
+        <w:rPr>
+          <w:lang w:val="en-US"/>
+        </w:rPr>
+        <w:t>See who was working on day X</w:t>
+      </w:r>
+    </w:p>
+    <w:p>
+      <w:pPr>
+        <w:pStyle w:val="ListParagraph"/>
+        <w:numPr>
+          <w:ilvl w:val="1"/>
+          <w:numId w:val="6"/>
+        </w:numPr>
+        <w:rPr>
+          <w:lang w:val="en-US"/>
+        </w:rPr>
+      </w:pPr>
+      <w:r>
+        <w:rPr>
+          <w:lang w:val="en-US"/>
+        </w:rPr>
+        <w:t>Seeing reservation statistics</w:t>
+      </w:r>
+    </w:p>
+    <w:p>
+      <w:pPr>
+        <w:pStyle w:val="ListParagraph"/>
+        <w:numPr>
+          <w:ilvl w:val="1"/>
+          <w:numId w:val="6"/>
+        </w:numPr>
+        <w:rPr>
+          <w:lang w:val="en-US"/>
+        </w:rPr>
+      </w:pPr>
+      <w:r>
+        <w:rPr>
+          <w:lang w:val="en-US"/>
+        </w:rPr>
+        <w:t>Seeing extra services statistics</w:t>
+      </w:r>
+    </w:p>
+    <w:p>
+      <w:pPr>
+        <w:pStyle w:val="ListParagraph"/>
+        <w:numPr>
+          <w:ilvl w:val="1"/>
+          <w:numId w:val="6"/>
+        </w:numPr>
+        <w:rPr>
+          <w:lang w:val="en-US"/>
+        </w:rPr>
+      </w:pPr>
+      <w:r>
+        <w:rPr>
+          <w:lang w:val="en-US"/>
+        </w:rPr>
+        <w:t>Planning w</w:t>
+      </w:r>
+      <w:r>
+        <w:rPr>
+          <w:lang w:val="en-US"/>
+        </w:rPr>
+        <w:t xml:space="preserve">ork schedule </w:t>
+      </w:r>
+    </w:p>
+    <w:p>
+      <w:pPr>
+        <w:pStyle w:val="Heading1"/>
+        <w:rPr>
+          <w:lang w:val="en-US"/>
+        </w:rPr>
+      </w:pPr>
+      <w:r>
+        <w:rPr>
+          <w:lang w:val="en-US"/>
+        </w:rPr>
+        <w:t>Jørgen – Par</w:t>
+      </w:r>
+      <w:r>
+        <w:rPr>
+          <w:lang w:val="en-US"/>
+        </w:rPr>
+        <w:t>t</w:t>
+      </w:r>
+      <w:r>
+        <w:rPr>
+          <w:lang w:val="en-US"/>
+        </w:rPr>
+        <w:t xml:space="preserve"> of </w:t>
+      </w:r>
+      <w:r>
+        <w:rPr>
+          <w:lang w:val="en-US"/>
+        </w:rPr>
+        <w:t>“</w:t>
+      </w:r>
+      <w:r>
+        <w:rPr>
+          <w:lang w:val="en-US"/>
+        </w:rPr>
+        <w:t>Board of management</w:t>
+      </w:r>
+      <w:r>
+        <w:rPr>
+          <w:lang w:val="en-US"/>
+        </w:rPr>
+        <w:t>”</w:t>
+      </w:r>
       <w:bookmarkStart w:id="0" w:name="_GoBack"/>
       <w:bookmarkEnd w:id="0"/>
     </w:p>
@@ -1984,322 +2296,17 @@
         <w:pStyle w:val="ListParagraph"/>
         <w:numPr>
           <w:ilvl w:val="0"/>
-          <w:numId w:val="6"/>
-        </w:numPr>
-        <w:rPr>
-          <w:lang w:val="en-US"/>
-        </w:rPr>
-      </w:pPr>
-      <w:r>
-        <w:rPr>
-          <w:lang w:val="en-US"/>
-        </w:rPr>
-        <w:t>Role: Manage the clerks and opening / closing hours, etc.</w:t>
-      </w:r>
-    </w:p>
-    <w:p>
-      <w:pPr>
-        <w:pStyle w:val="ListParagraph"/>
-        <w:numPr>
-          <w:ilvl w:val="0"/>
-          <w:numId w:val="6"/>
-        </w:numPr>
-        <w:rPr>
-          <w:lang w:val="en-US"/>
-        </w:rPr>
-      </w:pPr>
-      <w:r>
-        <w:rPr>
-          <w:lang w:val="en-US"/>
-        </w:rPr>
-        <w:t>Motivation: To manage the day to day operation of the bowling center</w:t>
-      </w:r>
-    </w:p>
-    <w:p>
-      <w:pPr>
-        <w:pStyle w:val="ListParagraph"/>
-        <w:numPr>
-          <w:ilvl w:val="0"/>
-          <w:numId w:val="6"/>
-        </w:numPr>
-        <w:rPr>
-          <w:lang w:val="en-US"/>
-        </w:rPr>
-      </w:pPr>
-      <w:r>
-        <w:rPr>
-          <w:lang w:val="en-US"/>
-        </w:rPr>
-        <w:t>Usage:</w:t>
-      </w:r>
-    </w:p>
-    <w:p>
-      <w:pPr>
-        <w:pStyle w:val="ListParagraph"/>
-        <w:numPr>
-          <w:ilvl w:val="1"/>
-          <w:numId w:val="6"/>
-        </w:numPr>
-        <w:rPr>
-          <w:lang w:val="en-US"/>
-        </w:rPr>
-      </w:pPr>
-      <w:r>
-        <w:rPr>
-          <w:lang w:val="en-US"/>
-        </w:rPr>
-        <w:t>“Setup” of the system</w:t>
-      </w:r>
-    </w:p>
-    <w:p>
-      <w:pPr>
-        <w:pStyle w:val="ListParagraph"/>
-        <w:numPr>
-          <w:ilvl w:val="1"/>
-          <w:numId w:val="6"/>
-        </w:numPr>
-        <w:rPr>
-          <w:lang w:val="en-US"/>
-        </w:rPr>
-      </w:pPr>
-      <w:r>
-        <w:rPr>
-          <w:lang w:val="en-US"/>
-        </w:rPr>
-        <w:t>Monitoring of actions in the system</w:t>
-      </w:r>
-    </w:p>
-    <w:p>
-      <w:pPr>
-        <w:pStyle w:val="ListParagraph"/>
-        <w:numPr>
-          <w:ilvl w:val="2"/>
-          <w:numId w:val="6"/>
-        </w:numPr>
-        <w:rPr>
-          <w:lang w:val="en-US"/>
-        </w:rPr>
-      </w:pPr>
-      <w:r>
-        <w:rPr>
-          <w:lang w:val="en-US"/>
-        </w:rPr>
-        <w:t xml:space="preserve">Who does </w:t>
-      </w:r>
-      <w:proofErr w:type="gramStart"/>
-      <w:r>
-        <w:rPr>
-          <w:lang w:val="en-US"/>
-        </w:rPr>
-        <w:t>what.</w:t>
-      </w:r>
-      <w:proofErr w:type="gramEnd"/>
-    </w:p>
-    <w:p>
-      <w:pPr>
-        <w:pStyle w:val="ListParagraph"/>
-        <w:numPr>
-          <w:ilvl w:val="2"/>
-          <w:numId w:val="6"/>
-        </w:numPr>
-        <w:rPr>
-          <w:lang w:val="en-US"/>
-        </w:rPr>
-      </w:pPr>
-      <w:r>
-        <w:rPr>
-          <w:lang w:val="en-US"/>
-        </w:rPr>
-        <w:t>Who were working on a given day</w:t>
-      </w:r>
-    </w:p>
-    <w:p>
-      <w:pPr>
-        <w:pStyle w:val="ListParagraph"/>
-        <w:numPr>
-          <w:ilvl w:val="1"/>
-          <w:numId w:val="6"/>
-        </w:numPr>
-        <w:rPr>
-          <w:lang w:val="en-US"/>
-        </w:rPr>
-      </w:pPr>
-      <w:r>
-        <w:rPr>
-          <w:lang w:val="en-US"/>
-        </w:rPr>
-        <w:t>Override things that clerks cannot do, like splitting groups over multiple lanes</w:t>
-      </w:r>
-    </w:p>
-    <w:p>
-      <w:pPr>
-        <w:pStyle w:val="ListParagraph"/>
-        <w:numPr>
-          <w:ilvl w:val="0"/>
-          <w:numId w:val="6"/>
-        </w:numPr>
-        <w:rPr>
-          <w:lang w:val="en-US"/>
-        </w:rPr>
-      </w:pPr>
-      <w:r>
-        <w:rPr>
-          <w:lang w:val="en-US"/>
-        </w:rPr>
-        <w:t>Tasks</w:t>
-      </w:r>
-    </w:p>
-    <w:p>
-      <w:pPr>
-        <w:pStyle w:val="ListParagraph"/>
-        <w:numPr>
-          <w:ilvl w:val="1"/>
-          <w:numId w:val="6"/>
-        </w:numPr>
-        <w:rPr>
-          <w:lang w:val="en-US"/>
-        </w:rPr>
-      </w:pPr>
-      <w:r>
-        <w:rPr>
-          <w:lang w:val="en-US"/>
-        </w:rPr>
-        <w:t xml:space="preserve">Setup the system </w:t>
-      </w:r>
-      <w:r>
-        <w:rPr>
-          <w:i/>
-          <w:lang w:val="en-US"/>
-        </w:rPr>
-        <w:t>(what does setup entail??)</w:t>
-      </w:r>
-    </w:p>
-    <w:p>
-      <w:pPr>
-        <w:pStyle w:val="ListParagraph"/>
-        <w:numPr>
-          <w:ilvl w:val="1"/>
-          <w:numId w:val="6"/>
-        </w:numPr>
-        <w:rPr>
-          <w:lang w:val="en-US"/>
-        </w:rPr>
-      </w:pPr>
-      <w:r>
-        <w:rPr>
-          <w:lang w:val="en-US"/>
-        </w:rPr>
-        <w:t>Show today’s system actions</w:t>
-      </w:r>
-    </w:p>
-    <w:p>
-      <w:pPr>
-        <w:pStyle w:val="ListParagraph"/>
-        <w:numPr>
-          <w:ilvl w:val="1"/>
-          <w:numId w:val="6"/>
-        </w:numPr>
-        <w:rPr>
-          <w:lang w:val="en-US"/>
-        </w:rPr>
-      </w:pPr>
-      <w:r>
-        <w:rPr>
-          <w:lang w:val="en-US"/>
-        </w:rPr>
-        <w:t>Search in system actions</w:t>
-      </w:r>
-    </w:p>
-    <w:p>
-      <w:pPr>
-        <w:pStyle w:val="ListParagraph"/>
-        <w:numPr>
-          <w:ilvl w:val="1"/>
-          <w:numId w:val="6"/>
-        </w:numPr>
-        <w:rPr>
-          <w:lang w:val="en-US"/>
-        </w:rPr>
-      </w:pPr>
-      <w:r>
-        <w:rPr>
-          <w:lang w:val="en-US"/>
-        </w:rPr>
-        <w:t>See who was working on day X</w:t>
-      </w:r>
-    </w:p>
-    <w:p>
-      <w:pPr>
-        <w:pStyle w:val="ListParagraph"/>
-        <w:numPr>
-          <w:ilvl w:val="1"/>
-          <w:numId w:val="6"/>
-        </w:numPr>
-        <w:rPr>
-          <w:lang w:val="en-US"/>
-        </w:rPr>
-      </w:pPr>
-      <w:r>
-        <w:rPr>
-          <w:lang w:val="en-US"/>
-        </w:rPr>
-        <w:t>Seeing reservation statistics</w:t>
-      </w:r>
-    </w:p>
-    <w:p>
-      <w:pPr>
-        <w:pStyle w:val="ListParagraph"/>
-        <w:numPr>
-          <w:ilvl w:val="1"/>
-          <w:numId w:val="6"/>
-        </w:numPr>
-        <w:rPr>
-          <w:lang w:val="en-US"/>
-        </w:rPr>
-      </w:pPr>
-      <w:r>
-        <w:rPr>
-          <w:lang w:val="en-US"/>
-        </w:rPr>
-        <w:t>Seeing extra services statistics</w:t>
-      </w:r>
-    </w:p>
-    <w:p>
-      <w:pPr>
-        <w:pStyle w:val="ListParagraph"/>
-        <w:numPr>
-          <w:ilvl w:val="1"/>
-          <w:numId w:val="6"/>
-        </w:numPr>
-        <w:rPr>
-          <w:lang w:val="en-US"/>
-        </w:rPr>
-      </w:pPr>
-      <w:r>
-        <w:rPr>
-          <w:lang w:val="en-US"/>
-        </w:rPr>
-        <w:t>Planning w</w:t>
-      </w:r>
-      <w:r>
-        <w:rPr>
-          <w:lang w:val="en-US"/>
-        </w:rPr>
-        <w:t xml:space="preserve">ork schedule </w:t>
-      </w:r>
-    </w:p>
-    <w:p>
-      <w:pPr>
-        <w:pStyle w:val="Heading1"/>
-        <w:rPr>
-          <w:lang w:val="en-US"/>
-        </w:rPr>
-      </w:pPr>
-      <w:r>
-        <w:rPr>
-          <w:lang w:val="en-US"/>
-        </w:rPr>
-        <w:t>Board of management</w:t>
+          <w:numId w:val="7"/>
+        </w:numPr>
+        <w:rPr>
+          <w:lang w:val="en-US"/>
+        </w:rPr>
+      </w:pPr>
+      <w:r>
+        <w:rPr>
+          <w:lang w:val="en-US"/>
+        </w:rPr>
+        <w:t>Role: Overall management of the bowling business</w:t>
       </w:r>
     </w:p>
     <w:p>
@@ -2317,7 +2324,7 @@
         <w:rPr>
           <w:lang w:val="en-US"/>
         </w:rPr>
-        <w:t>Role: Overall management of the bowling business</w:t>
+        <w:t>Motivation: high profits</w:t>
       </w:r>
     </w:p>
     <w:p>
@@ -2335,24 +2342,6 @@
         <w:rPr>
           <w:lang w:val="en-US"/>
         </w:rPr>
-        <w:t>Motivation: high profits</w:t>
-      </w:r>
-    </w:p>
-    <w:p>
-      <w:pPr>
-        <w:pStyle w:val="ListParagraph"/>
-        <w:numPr>
-          <w:ilvl w:val="0"/>
-          <w:numId w:val="7"/>
-        </w:numPr>
-        <w:rPr>
-          <w:lang w:val="en-US"/>
-        </w:rPr>
-      </w:pPr>
-      <w:r>
-        <w:rPr>
-          <w:lang w:val="en-US"/>
-        </w:rPr>
         <w:t>Usage:</w:t>
       </w:r>
     </w:p>
@@ -2439,14 +2428,12 @@
           <w:lang w:val="en-US"/>
         </w:rPr>
       </w:pPr>
-      <w:proofErr w:type="spellStart"/>
       <w:r>
         <w:rPr>
           <w:lang w:val="en-US"/>
         </w:rPr>
         <w:t>etc</w:t>
       </w:r>
-      <w:proofErr w:type="spellEnd"/>
     </w:p>
     <w:p>
       <w:pPr>

</xml_diff>

<commit_message>
Adding tasks to personas
</commit_message>
<xml_diff>
--- a/docs/Personas.docx
+++ b/docs/Personas.docx
@@ -109,6 +109,7 @@
           </wp:anchor>
         </w:drawing>
       </w:r>
+      <w:proofErr w:type="spellStart"/>
       <w:r>
         <w:rPr>
           <w:lang w:val="en-US"/>
@@ -127,6 +128,7 @@
         </w:rPr>
         <w:t>argrethe</w:t>
       </w:r>
+      <w:proofErr w:type="spellEnd"/>
     </w:p>
     <w:p>
       <w:pPr>
@@ -728,17 +730,32 @@
           </wp:anchor>
         </w:drawing>
       </w:r>
+      <w:proofErr w:type="spellStart"/>
+      <w:proofErr w:type="gramStart"/>
       <w:r>
         <w:rPr>
           <w:lang w:val="en-US"/>
         </w:rPr>
         <w:t>Flemming</w:t>
       </w:r>
+      <w:proofErr w:type="spellEnd"/>
       <w:r>
         <w:t xml:space="preserve"> </w:t>
       </w:r>
       <w:r>
-        <w:t>”The wizard”</w:t>
+        <w:t>”</w:t>
+      </w:r>
+      <w:proofErr w:type="gramEnd"/>
+      <w:r>
+        <w:t xml:space="preserve">The </w:t>
+      </w:r>
+      <w:proofErr w:type="spellStart"/>
+      <w:r>
+        <w:t>wizard</w:t>
+      </w:r>
+      <w:proofErr w:type="spellEnd"/>
+      <w:r>
+        <w:t>”</w:t>
       </w:r>
     </w:p>
     <w:p>
@@ -918,8 +935,16 @@
         <w:rPr>
           <w:lang w:val="en-US"/>
         </w:rPr>
-        <w:t>Create reservation with addons</w:t>
-      </w:r>
+        <w:t xml:space="preserve">Create reservation with </w:t>
+      </w:r>
+      <w:proofErr w:type="spellStart"/>
+      <w:r>
+        <w:rPr>
+          <w:lang w:val="en-US"/>
+        </w:rPr>
+        <w:t>addons</w:t>
+      </w:r>
+      <w:proofErr w:type="spellEnd"/>
     </w:p>
     <w:p>
       <w:pPr>
@@ -936,8 +961,16 @@
         <w:rPr>
           <w:lang w:val="en-US"/>
         </w:rPr>
-        <w:t>Change addons</w:t>
-      </w:r>
+        <w:t xml:space="preserve">Change </w:t>
+      </w:r>
+      <w:proofErr w:type="spellStart"/>
+      <w:r>
+        <w:rPr>
+          <w:lang w:val="en-US"/>
+        </w:rPr>
+        <w:t>addons</w:t>
+      </w:r>
+      <w:proofErr w:type="spellEnd"/>
     </w:p>
     <w:p>
       <w:pPr>
@@ -1788,6 +1821,26 @@
       <w:pPr>
         <w:pStyle w:val="ListParagraph"/>
         <w:numPr>
+          <w:ilvl w:val="1"/>
+          <w:numId w:val="5"/>
+        </w:numPr>
+        <w:rPr>
+          <w:lang w:val="en-US"/>
+        </w:rPr>
+      </w:pPr>
+      <w:r>
+        <w:rPr>
+          <w:lang w:val="en-US"/>
+        </w:rPr>
+        <w:t>View current lane schedule for a given day</w:t>
+      </w:r>
+      <w:bookmarkStart w:id="0" w:name="_GoBack"/>
+      <w:bookmarkEnd w:id="0"/>
+    </w:p>
+    <w:p>
+      <w:pPr>
+        <w:pStyle w:val="ListParagraph"/>
+        <w:numPr>
           <w:ilvl w:val="0"/>
           <w:numId w:val="5"/>
         </w:numPr>
@@ -2049,8 +2102,16 @@
         <w:rPr>
           <w:lang w:val="en-US"/>
         </w:rPr>
-        <w:t>Who does what.</w:t>
-      </w:r>
+        <w:t xml:space="preserve">Who does </w:t>
+      </w:r>
+      <w:proofErr w:type="gramStart"/>
+      <w:r>
+        <w:rPr>
+          <w:lang w:val="en-US"/>
+        </w:rPr>
+        <w:t>what.</w:t>
+      </w:r>
+      <w:proofErr w:type="gramEnd"/>
     </w:p>
     <w:p>
       <w:pPr>
@@ -2252,11 +2313,19 @@
           <w:lang w:val="en-US"/>
         </w:rPr>
       </w:pPr>
-      <w:r>
-        <w:rPr>
-          <w:lang w:val="en-US"/>
-        </w:rPr>
-        <w:t>Jørgen – Par</w:t>
+      <w:proofErr w:type="spellStart"/>
+      <w:r>
+        <w:rPr>
+          <w:lang w:val="en-US"/>
+        </w:rPr>
+        <w:t>Jørgen</w:t>
+      </w:r>
+      <w:proofErr w:type="spellEnd"/>
+      <w:r>
+        <w:rPr>
+          <w:lang w:val="en-US"/>
+        </w:rPr>
+        <w:t xml:space="preserve"> – Par</w:t>
       </w:r>
       <w:r>
         <w:rPr>
@@ -2288,8 +2357,6 @@
         </w:rPr>
         <w:t>”</w:t>
       </w:r>
-      <w:bookmarkStart w:id="0" w:name="_GoBack"/>
-      <w:bookmarkEnd w:id="0"/>
     </w:p>
     <w:p>
       <w:pPr>
@@ -2428,12 +2495,14 @@
           <w:lang w:val="en-US"/>
         </w:rPr>
       </w:pPr>
+      <w:proofErr w:type="spellStart"/>
       <w:r>
         <w:rPr>
           <w:lang w:val="en-US"/>
         </w:rPr>
         <w:t>etc</w:t>
       </w:r>
+      <w:proofErr w:type="spellEnd"/>
     </w:p>
     <w:p>
       <w:pPr>

</xml_diff>

<commit_message>
Added manager task of setting up lanes and timeslots in the system
</commit_message>
<xml_diff>
--- a/docs/Personas.docx
+++ b/docs/Personas.docx
@@ -109,7 +109,6 @@
           </wp:anchor>
         </w:drawing>
       </w:r>
-      <w:proofErr w:type="spellStart"/>
       <w:r>
         <w:rPr>
           <w:lang w:val="en-US"/>
@@ -128,7 +127,6 @@
         </w:rPr>
         <w:t>argrethe</w:t>
       </w:r>
-      <w:proofErr w:type="spellEnd"/>
     </w:p>
     <w:p>
       <w:pPr>
@@ -730,32 +728,17 @@
           </wp:anchor>
         </w:drawing>
       </w:r>
-      <w:proofErr w:type="spellStart"/>
-      <w:proofErr w:type="gramStart"/>
       <w:r>
         <w:rPr>
           <w:lang w:val="en-US"/>
         </w:rPr>
         <w:t>Flemming</w:t>
       </w:r>
-      <w:proofErr w:type="spellEnd"/>
       <w:r>
         <w:t xml:space="preserve"> </w:t>
       </w:r>
       <w:r>
-        <w:t>”</w:t>
-      </w:r>
-      <w:proofErr w:type="gramEnd"/>
-      <w:r>
-        <w:t xml:space="preserve">The </w:t>
-      </w:r>
-      <w:proofErr w:type="spellStart"/>
-      <w:r>
-        <w:t>wizard</w:t>
-      </w:r>
-      <w:proofErr w:type="spellEnd"/>
-      <w:r>
-        <w:t>”</w:t>
+        <w:t>”The wizard”</w:t>
       </w:r>
     </w:p>
     <w:p>
@@ -935,16 +918,8 @@
         <w:rPr>
           <w:lang w:val="en-US"/>
         </w:rPr>
-        <w:t xml:space="preserve">Create reservation with </w:t>
-      </w:r>
-      <w:proofErr w:type="spellStart"/>
-      <w:r>
-        <w:rPr>
-          <w:lang w:val="en-US"/>
-        </w:rPr>
-        <w:t>addons</w:t>
-      </w:r>
-      <w:proofErr w:type="spellEnd"/>
+        <w:t>Create reservation with addons</w:t>
+      </w:r>
     </w:p>
     <w:p>
       <w:pPr>
@@ -961,16 +936,8 @@
         <w:rPr>
           <w:lang w:val="en-US"/>
         </w:rPr>
-        <w:t xml:space="preserve">Change </w:t>
-      </w:r>
-      <w:proofErr w:type="spellStart"/>
-      <w:r>
-        <w:rPr>
-          <w:lang w:val="en-US"/>
-        </w:rPr>
-        <w:t>addons</w:t>
-      </w:r>
-      <w:proofErr w:type="spellEnd"/>
+        <w:t>Change addons</w:t>
+      </w:r>
     </w:p>
     <w:p>
       <w:pPr>
@@ -1834,8 +1801,6 @@
         </w:rPr>
         <w:t>View current lane schedule for a given day</w:t>
       </w:r>
-      <w:bookmarkStart w:id="0" w:name="_GoBack"/>
-      <w:bookmarkEnd w:id="0"/>
     </w:p>
     <w:p>
       <w:pPr>
@@ -2102,16 +2067,8 @@
         <w:rPr>
           <w:lang w:val="en-US"/>
         </w:rPr>
-        <w:t xml:space="preserve">Who does </w:t>
-      </w:r>
-      <w:proofErr w:type="gramStart"/>
-      <w:r>
-        <w:rPr>
-          <w:lang w:val="en-US"/>
-        </w:rPr>
-        <w:t>what.</w:t>
-      </w:r>
-      <w:proofErr w:type="gramEnd"/>
+        <w:t>Who does what.</w:t>
+      </w:r>
     </w:p>
     <w:p>
       <w:pPr>
@@ -2196,7 +2153,7 @@
       <w:pPr>
         <w:pStyle w:val="ListParagraph"/>
         <w:numPr>
-          <w:ilvl w:val="1"/>
+          <w:ilvl w:val="2"/>
           <w:numId w:val="6"/>
         </w:numPr>
         <w:rPr>
@@ -2207,6 +2164,26 @@
         <w:rPr>
           <w:lang w:val="en-US"/>
         </w:rPr>
+        <w:t>Creating lanes and TimeSlots</w:t>
+      </w:r>
+      <w:bookmarkStart w:id="0" w:name="_GoBack"/>
+      <w:bookmarkEnd w:id="0"/>
+    </w:p>
+    <w:p>
+      <w:pPr>
+        <w:pStyle w:val="ListParagraph"/>
+        <w:numPr>
+          <w:ilvl w:val="1"/>
+          <w:numId w:val="6"/>
+        </w:numPr>
+        <w:rPr>
+          <w:lang w:val="en-US"/>
+        </w:rPr>
+      </w:pPr>
+      <w:r>
+        <w:rPr>
+          <w:lang w:val="en-US"/>
+        </w:rPr>
         <w:t>Show today’s system actions</w:t>
       </w:r>
     </w:p>
@@ -2313,19 +2290,11 @@
           <w:lang w:val="en-US"/>
         </w:rPr>
       </w:pPr>
-      <w:proofErr w:type="spellStart"/>
-      <w:r>
-        <w:rPr>
-          <w:lang w:val="en-US"/>
-        </w:rPr>
-        <w:t>Jørgen</w:t>
-      </w:r>
-      <w:proofErr w:type="spellEnd"/>
-      <w:r>
-        <w:rPr>
-          <w:lang w:val="en-US"/>
-        </w:rPr>
-        <w:t xml:space="preserve"> – Par</w:t>
+      <w:r>
+        <w:rPr>
+          <w:lang w:val="en-US"/>
+        </w:rPr>
+        <w:t>Jørgen – Par</w:t>
       </w:r>
       <w:r>
         <w:rPr>
@@ -2495,14 +2464,12 @@
           <w:lang w:val="en-US"/>
         </w:rPr>
       </w:pPr>
-      <w:proofErr w:type="spellStart"/>
       <w:r>
         <w:rPr>
           <w:lang w:val="en-US"/>
         </w:rPr>
         <w:t>etc</w:t>
       </w:r>
-      <w:proofErr w:type="spellEnd"/>
     </w:p>
     <w:p>
       <w:pPr>

</xml_diff>

<commit_message>
Very minor change (spelling) to personas document
</commit_message>
<xml_diff>
--- a/docs/Personas.docx
+++ b/docs/Personas.docx
@@ -1441,7 +1441,15 @@
         <w:rPr>
           <w:lang w:val="en-US"/>
         </w:rPr>
-        <w:t xml:space="preserve"> an booking for last Thursday could be turned into a booking for the next coming Thursday</w:t>
+        <w:t xml:space="preserve"> a</w:t>
+      </w:r>
+      <w:bookmarkStart w:id="0" w:name="_GoBack"/>
+      <w:bookmarkEnd w:id="0"/>
+      <w:r>
+        <w:rPr>
+          <w:lang w:val="en-US"/>
+        </w:rPr>
+        <w:t xml:space="preserve"> booking for last Thursday could be turned into a booking for the next coming Thursday</w:t>
       </w:r>
     </w:p>
     <w:p>
@@ -2166,8 +2174,6 @@
         </w:rPr>
         <w:t>Creating lanes and TimeSlots</w:t>
       </w:r>
-      <w:bookmarkStart w:id="0" w:name="_GoBack"/>
-      <w:bookmarkEnd w:id="0"/>
     </w:p>
     <w:p>
       <w:pPr>

</xml_diff>